<commit_message>
Week 4 Reports Pushed
</commit_message>
<xml_diff>
--- a/Week 4/Coursera Capstone - Week 4 - Report.docx
+++ b/Week 4/Coursera Capstone - Week 4 - Report.docx
@@ -2,17 +2,17 @@
 <file path=word/document.xml><?xml version="1.0" encoding="utf-8"?>
 <w:document xmlns:wpc="http://schemas.microsoft.com/office/word/2010/wordprocessingCanvas" xmlns:cx="http://schemas.microsoft.com/office/drawing/2014/chartex" xmlns:cx1="http://schemas.microsoft.com/office/drawing/2015/9/8/chartex" xmlns:cx2="http://schemas.microsoft.com/office/drawing/2015/10/21/chartex" xmlns:cx3="http://schemas.microsoft.com/office/drawing/2016/5/9/chartex" xmlns:cx4="http://schemas.microsoft.com/office/drawing/2016/5/10/chartex" xmlns:cx5="http://schemas.microsoft.com/office/drawing/2016/5/11/chartex" xmlns:cx6="http://schemas.microsoft.com/office/drawing/2016/5/12/chartex" xmlns:cx7="http://schemas.microsoft.com/office/drawing/2016/5/13/chartex" xmlns:cx8="http://schemas.microsoft.com/office/drawing/2016/5/14/chartex" xmlns:mc="http://schemas.openxmlformats.org/markup-compatibility/2006" xmlns:aink="http://schemas.microsoft.com/office/drawing/2016/ink" xmlns:am3d="http://schemas.microsoft.com/office/drawing/2017/model3d" xmlns:o="urn:schemas-microsoft-com:office:office" xmlns:r="http://schemas.openxmlformats.org/officeDocument/2006/relationships" xmlns:m="http://schemas.openxmlformats.org/officeDocument/2006/math" xmlns:v="urn:schemas-microsoft-com:vml" xmlns:wp14="http://schemas.microsoft.com/office/word/2010/wordprocessingDrawing" xmlns:wp="http://schemas.openxmlformats.org/drawingml/2006/wordprocessingDrawing" xmlns:w10="urn:schemas-microsoft-com:office:word" xmlns:w="http://schemas.openxmlformats.org/wordprocessingml/2006/main" xmlns:w14="http://schemas.microsoft.com/office/word/2010/wordml" xmlns:w15="http://schemas.microsoft.com/office/word/2012/wordml" xmlns:w16cex="http://schemas.microsoft.com/office/word/2018/wordml/cex" xmlns:w16cid="http://schemas.microsoft.com/office/word/2016/wordml/cid" xmlns:w16="http://schemas.microsoft.com/office/word/2018/wordml" xmlns:w16se="http://schemas.microsoft.com/office/word/2015/wordml/symex" xmlns:wpg="http://schemas.microsoft.com/office/word/2010/wordprocessingGroup" xmlns:wpi="http://schemas.microsoft.com/office/word/2010/wordprocessingInk" xmlns:wne="http://schemas.microsoft.com/office/word/2006/wordml" xmlns:wps="http://schemas.microsoft.com/office/word/2010/wordprocessingShape" mc:Ignorable="w14 w15 w16se w16cid w16 w16cex wp14">
   <w:body>
-    <w:sdt>
-      <w:sdtPr>
-        <w:id w:val="651181766"/>
-        <w:docPartObj>
-          <w:docPartGallery w:val="Cover Pages"/>
-          <w:docPartUnique/>
-        </w:docPartObj>
-      </w:sdtPr>
-      <w:sdtEndPr/>
-      <w:sdtContent>
-        <w:p>
+    <w:p>
+      <w:sdt>
+        <w:sdtPr>
+          <w:id w:val="651181766"/>
+          <w:docPartObj>
+            <w:docPartGallery w:val="Cover Pages"/>
+            <w:docPartUnique/>
+          </w:docPartObj>
+        </w:sdtPr>
+        <w:sdtEndPr/>
+        <w:sdtContent>
           <w:r>
             <w:rPr>
               <w:noProof/>
@@ -673,9 +673,9 @@
           <w:r>
             <w:br w:type="page"/>
           </w:r>
-        </w:p>
-      </w:sdtContent>
-    </w:sdt>
+        </w:sdtContent>
+      </w:sdt>
+    </w:p>
     <w:p>
       <w:pPr>
         <w:pStyle w:val="Heading1"/>
@@ -698,26 +698,10 @@
         <w:t xml:space="preserve">Noida is an organized and developed city in the National Capital Region of India, </w:t>
       </w:r>
       <w:r>
-        <w:t xml:space="preserve">adjacent to the Capital, Delhi. It is composed of multiple parks, shopping complexes, offices, residential complexes, schools, local </w:t>
-      </w:r>
-      <w:proofErr w:type="gramStart"/>
-      <w:r>
-        <w:t>markets</w:t>
-      </w:r>
-      <w:proofErr w:type="gramEnd"/>
-      <w:r>
-        <w:t xml:space="preserve"> and general recreational spots. With a population of 600 thousand people, it is one of the large cities of India and plays an important role in the Region’s development as it is home to multiple multinationals such as Samsung, Adobe, CSC, HP, HCL and many more. Being a planned city, Noida </w:t>
-      </w:r>
-      <w:proofErr w:type="gramStart"/>
-      <w:r>
-        <w:t>is divi</w:t>
-      </w:r>
-      <w:r>
-        <w:t>ded</w:t>
-      </w:r>
-      <w:proofErr w:type="gramEnd"/>
-      <w:r>
-        <w:t xml:space="preserve"> into multiple sectors, with different sectors having different group of amenities. </w:t>
+        <w:t>adjacent to the Capital, Delhi. It is composed of multiple parks, shopping complexes, offices, residential complexes, schools, local markets and general recreational spots. With a population of 600 thousand people, it is one of the large cities of India and plays an important role in the Region’s development as it is home to multiple multinationals such as Samsung, Adobe, CSC, HP, HCL and many more. Being a planned city, Noida is divi</w:t>
+      </w:r>
+      <w:r>
+        <w:t xml:space="preserve">ded into multiple sectors, with different sectors having different group of amenities. </w:t>
       </w:r>
     </w:p>
     <w:p>
@@ -730,23 +714,7 @@
     </w:p>
     <w:p>
       <w:r>
-        <w:t xml:space="preserve">I saw during the Current </w:t>
-      </w:r>
-      <w:proofErr w:type="spellStart"/>
-      <w:r>
-        <w:t>CoronaVirus</w:t>
-      </w:r>
-      <w:proofErr w:type="spellEnd"/>
-      <w:r>
-        <w:t xml:space="preserve"> Pandemic that groups of residential sectors are and </w:t>
-      </w:r>
-      <w:proofErr w:type="gramStart"/>
-      <w:r>
-        <w:t>were locked</w:t>
-      </w:r>
-      <w:proofErr w:type="gramEnd"/>
-      <w:r>
-        <w:t xml:space="preserve"> down to contain the spread of the Virus. This presented the problem that there were sectors</w:t>
+        <w:t>I saw during the Current CoronaVirus Pandemic that groups of residential sectors are and were locked down to contain the spread of the Virus. This presented the problem that there were sectors</w:t>
       </w:r>
       <w:r>
         <w:t xml:space="preserve">/groups </w:t>
@@ -761,23 +729,7 @@
         <w:t xml:space="preserve"> without certain types of shops </w:t>
       </w:r>
       <w:r>
-        <w:t xml:space="preserve">or amenities present, forcing the people to go out of their sectors to </w:t>
-      </w:r>
-      <w:proofErr w:type="gramStart"/>
-      <w:r>
-        <w:t>get said</w:t>
-      </w:r>
-      <w:proofErr w:type="gramEnd"/>
-      <w:r>
-        <w:t xml:space="preserve"> amenities. The Government and the Noida Authority would </w:t>
-      </w:r>
-      <w:proofErr w:type="gramStart"/>
-      <w:r>
-        <w:t>definitely want</w:t>
-      </w:r>
-      <w:proofErr w:type="gramEnd"/>
-      <w:r>
-        <w:t xml:space="preserve"> to know these locations so they could better develop these sectors and promote the building of the shops which are not there.</w:t>
+        <w:t>or amenities present, forcing the people to go out of their sectors to get said amenities. The Government and the Noida Authority would definitely want to know these locations so they could better develop these sectors and promote the building of the shops which are not there.</w:t>
       </w:r>
     </w:p>
     <w:p>
@@ -790,15 +742,7 @@
     </w:p>
     <w:p>
       <w:r>
-        <w:t xml:space="preserve">My idea is to cluster the sectors in Noida based on the availability of </w:t>
-      </w:r>
-      <w:proofErr w:type="gramStart"/>
-      <w:r>
-        <w:t>different types</w:t>
-      </w:r>
-      <w:proofErr w:type="gramEnd"/>
-      <w:r>
-        <w:t xml:space="preserve"> of shops/places in them. I have made a list of sectors in Noida and stored them in a CSV file. I woul</w:t>
+        <w:t>My idea is to cluster the sectors in Noida based on the availability of different types of shops/places in them. I have made a list of sectors in Noida and stored them in a CSV file. I woul</w:t>
       </w:r>
       <w:r>
         <w:t xml:space="preserve">d be using the </w:t>
@@ -807,40 +751,16 @@
         <w:t>Python Geocode</w:t>
       </w:r>
       <w:r>
-        <w:t xml:space="preserve"> to get the </w:t>
-      </w:r>
-      <w:proofErr w:type="gramStart"/>
-      <w:r>
-        <w:t>coordinates</w:t>
-      </w:r>
-      <w:r>
-        <w:t>(</w:t>
-      </w:r>
-      <w:proofErr w:type="gramEnd"/>
-      <w:r>
-        <w:t>Latitudes and Longitudes)</w:t>
+        <w:t xml:space="preserve"> to get the coordinates</w:t>
+      </w:r>
+      <w:r>
+        <w:t>(Latitudes and Longitudes)</w:t>
       </w:r>
       <w:r>
         <w:t xml:space="preserve"> of the sectors. Then I would find the </w:t>
       </w:r>
       <w:r>
-        <w:t xml:space="preserve">nearby places using the Foursquare API. Finally, I would cluster the sectors and try to </w:t>
-      </w:r>
-      <w:proofErr w:type="spellStart"/>
-      <w:r>
-        <w:t>analyse</w:t>
-      </w:r>
-      <w:proofErr w:type="spellEnd"/>
-      <w:r>
-        <w:t xml:space="preserve"> and identify sectors that lack the basic amenities or </w:t>
-      </w:r>
-      <w:proofErr w:type="gramStart"/>
-      <w:r>
-        <w:t>different types</w:t>
-      </w:r>
-      <w:proofErr w:type="gramEnd"/>
-      <w:r>
-        <w:t xml:space="preserve"> of shops</w:t>
+        <w:t>nearby places using the Foursquare API. Finally, I would cluster the sectors and try to analyse and identify sectors that lack the basic amenities or different types of shops</w:t>
       </w:r>
       <w:r>
         <w:t>/venues</w:t>
@@ -911,13 +831,8 @@
           <w:numId w:val="1"/>
         </w:numPr>
       </w:pPr>
-      <w:proofErr w:type="spellStart"/>
-      <w:r>
-        <w:t>GeoLocation</w:t>
-      </w:r>
-      <w:proofErr w:type="spellEnd"/>
-      <w:r>
-        <w:t xml:space="preserve"> of Residential Sectors in Noida</w:t>
+      <w:r>
+        <w:t>GeoLocation of Residential Sectors in Noida</w:t>
       </w:r>
     </w:p>
     <w:p>
@@ -929,23 +844,7 @@
         </w:numPr>
       </w:pPr>
       <w:r>
-        <w:t xml:space="preserve">Places near each sector within a kilometer from the sector’s </w:t>
-      </w:r>
-      <w:proofErr w:type="gramStart"/>
-      <w:r>
-        <w:t>location(</w:t>
-      </w:r>
-      <w:proofErr w:type="gramEnd"/>
-      <w:r>
-        <w:t xml:space="preserve">This is taken from the </w:t>
-      </w:r>
-      <w:proofErr w:type="spellStart"/>
-      <w:r>
-        <w:t>GeoLocation</w:t>
-      </w:r>
-      <w:proofErr w:type="spellEnd"/>
-      <w:r>
-        <w:t xml:space="preserve"> of the Sector which I have seen is generally at the center of the Sector)</w:t>
+        <w:t>Places near each sector within a kilometer from the sector’s location(This is taken from the GeoLocation of the Sector which I have seen is generally at the center of the Sector)</w:t>
       </w:r>
     </w:p>
     <w:p>
@@ -969,16 +868,52 @@
         </w:r>
       </w:hyperlink>
       <w:r>
-        <w:t>, from which I would be making a CSV file with the sector numbers.</w:t>
-      </w:r>
-      <w:r>
-        <w:t xml:space="preserve"> Then we will get the geographical coordinates of the </w:t>
+        <w:t xml:space="preserve">, from which I would be making a </w:t>
+      </w:r>
+      <w:r>
+        <w:t>list</w:t>
+      </w:r>
+      <w:r>
+        <w:t xml:space="preserve"> with the sector </w:t>
+      </w:r>
+      <w:r>
+        <w:t xml:space="preserve">names and Noida at the end in the format: </w:t>
+      </w:r>
+      <w:r>
+        <w:rPr>
+          <w:b/>
+          <w:bCs/>
+          <w:i/>
+          <w:iCs/>
+        </w:rPr>
+        <w:t>sector 50, noida</w:t>
+      </w:r>
+      <w:r>
+        <w:t>.</w:t>
+      </w:r>
+      <w:r>
+        <w:t xml:space="preserve"> To make this list, I will use pandas to get the list from the site and then I will be data wrangling to convert it into the needed format.</w:t>
+      </w:r>
+      <w:r>
+        <w:t xml:space="preserve"> Then </w:t>
+      </w:r>
+      <w:r>
+        <w:t>I</w:t>
+      </w:r>
+      <w:r>
+        <w:t xml:space="preserve"> will get the geographical coordinates of the </w:t>
       </w:r>
       <w:r>
         <w:t>sectors</w:t>
       </w:r>
       <w:r>
-        <w:t xml:space="preserve"> using Python Geocoder package which will give us the latitude and longitude coordinates of the </w:t>
+        <w:t xml:space="preserve"> using Python Geocoder package which will give </w:t>
+      </w:r>
+      <w:r>
+        <w:t>me</w:t>
+      </w:r>
+      <w:r>
+        <w:t xml:space="preserve"> the latitude and longitude coordinates of the </w:t>
       </w:r>
       <w:r>
         <w:t>sectors</w:t>
@@ -1011,23 +946,7 @@
         <w:t xml:space="preserve"> which I </w:t>
       </w:r>
       <w:r>
-        <w:t xml:space="preserve">then use to count and find the availability of each of the categories of the venue in a </w:t>
-      </w:r>
-      <w:proofErr w:type="gramStart"/>
-      <w:r>
-        <w:t>particular sector</w:t>
-      </w:r>
-      <w:proofErr w:type="gramEnd"/>
-      <w:r>
-        <w:t xml:space="preserve">. I would then be using my data science skills to cluster the sectors using K-Means Clustering, identifying the </w:t>
-      </w:r>
-      <w:proofErr w:type="gramStart"/>
-      <w:r>
-        <w:t>different types</w:t>
-      </w:r>
-      <w:proofErr w:type="gramEnd"/>
-      <w:r>
-        <w:t xml:space="preserve"> for sectors the government needs to deal with.</w:t>
+        <w:t>then use to count and find the availability of each of the categories of the venue in a particular sector. I would then be using my data science skills to cluster the sectors using K-Means Clustering, identifying the different types for sectors the government needs to deal with.</w:t>
       </w:r>
     </w:p>
     <w:sectPr>

</xml_diff>

<commit_message>
Week 4 Docs Fixed
</commit_message>
<xml_diff>
--- a/Week 4/Coursera Capstone - Week 4 - Report.docx
+++ b/Week 4/Coursera Capstone - Week 4 - Report.docx
@@ -714,7 +714,28 @@
     </w:p>
     <w:p>
       <w:r>
-        <w:t>I saw during the Current CoronaVirus Pandemic that groups of residential sectors are and were locked down to contain the spread of the Virus. This presented the problem that there were sectors</w:t>
+        <w:t xml:space="preserve">I saw during the Current CoronaVirus Pandemic that groups of residential sectors are and were locked down to contain the spread of the Virus. </w:t>
+      </w:r>
+      <w:r>
+        <w:t xml:space="preserve">In </w:t>
+      </w:r>
+      <w:r>
+        <w:t>some cities</w:t>
+      </w:r>
+      <w:r>
+        <w:t>,</w:t>
+      </w:r>
+      <w:r>
+        <w:t xml:space="preserve"> areas are being boxed off and "fortified" to contain the spread of the Virus. This can work well in the urban areas where people are normally in close contact but unfortunately in these zones, at this moment, </w:t>
+      </w:r>
+      <w:r>
+        <w:t>there is a lack of shops and venues to fulfill the needs and desires of the residents</w:t>
+      </w:r>
+      <w:r>
+        <w:t>. </w:t>
+      </w:r>
+      <w:r>
+        <w:t>This presented the problem that there were sectors</w:t>
       </w:r>
       <w:r>
         <w:t xml:space="preserve">/groups </w:t>
@@ -782,7 +803,55 @@
         <w:t xml:space="preserve">My Target </w:t>
       </w:r>
       <w:r>
-        <w:t>audience is the Indian Government and the Noida Authority who would want to know which sectors need more development and work accordingly. Also, other people who are looking to buy a new house or open a shop can look into this data to choose a location where more amenities are available or choose a new store location where existing stores are less in number.</w:t>
+        <w:t>audience is the Indian Government and the Noida Authority who would want to know which sectors need more development and work accordingly.</w:t>
+      </w:r>
+      <w:r>
+        <w:t xml:space="preserve"> With this data, </w:t>
+      </w:r>
+      <w:r>
+        <w:t>they can make better decisions on government funding</w:t>
+      </w:r>
+      <w:r>
+        <w:t xml:space="preserve"> and planning of the residential sectors. Also,</w:t>
+      </w:r>
+      <w:r>
+        <w:rPr>
+          <w:rFonts w:ascii="Arial" w:hAnsi="Arial" w:cs="Arial"/>
+          <w:color w:val="000000"/>
+          <w:shd w:val="clear" w:color="auto" w:fill="FFFFFF"/>
+        </w:rPr>
+        <w:t xml:space="preserve"> </w:t>
+      </w:r>
+      <w:r>
+        <w:t xml:space="preserve">it would enable them to get more investment in these residential sectors, besides making the </w:t>
+      </w:r>
+      <w:r>
+        <w:t xml:space="preserve">‘self-sustainment </w:t>
+      </w:r>
+      <w:r>
+        <w:t>revolution' a far more likely possibility.</w:t>
+      </w:r>
+    </w:p>
+    <w:p>
+      <w:r>
+        <w:t>Additionally</w:t>
+      </w:r>
+      <w:r>
+        <w:t>, other people who are looking to buy a new house or open a shop can look into this data to choose a location where more amenities are available or choose a new store location where existing stores are less in number.</w:t>
+      </w:r>
+      <w:r>
+        <w:rPr>
+          <w:rFonts w:ascii="Arial" w:hAnsi="Arial" w:cs="Arial"/>
+          <w:color w:val="000000"/>
+          <w:shd w:val="clear" w:color="auto" w:fill="FFFFFF"/>
+        </w:rPr>
+        <w:t xml:space="preserve"> </w:t>
+      </w:r>
+      <w:r>
+        <w:t>It also allows the person to find a new place to live or shop, which they might have never considered</w:t>
+      </w:r>
+      <w:r>
+        <w:t xml:space="preserve"> without this data.</w:t>
       </w:r>
     </w:p>
     <w:p/>
@@ -946,7 +1015,13 @@
         <w:t xml:space="preserve"> which I </w:t>
       </w:r>
       <w:r>
-        <w:t>then use to count and find the availability of each of the categories of the venue in a particular sector. I would then be using my data science skills to cluster the sectors using K-Means Clustering, identifying the different types for sectors the government needs to deal with.</w:t>
+        <w:t xml:space="preserve">then use to count and find the availability of each of the categories of the venue in a particular sector. I would then be using my data science skills to cluster the sectors using K-Means Clustering, identifying the different </w:t>
+      </w:r>
+      <w:r>
+        <w:t>sectors that</w:t>
+      </w:r>
+      <w:r>
+        <w:t xml:space="preserve"> the government needs to deal with.</w:t>
       </w:r>
     </w:p>
     <w:sectPr>
@@ -1509,7 +1584,6 @@
   <w:style w:type="character" w:default="1" w:styleId="DefaultParagraphFont">
     <w:name w:val="Default Paragraph Font"/>
     <w:uiPriority w:val="1"/>
-    <w:semiHidden/>
     <w:unhideWhenUsed/>
   </w:style>
   <w:style w:type="table" w:default="1" w:styleId="TableNormal">

</xml_diff>